<commit_message>
Updated with correct date
</commit_message>
<xml_diff>
--- a/MeetingNotes/CASSUG Meeting Notes_10132025.docx
+++ b/MeetingNotes/CASSUG Meeting Notes_10132025.docx
@@ -10,13 +10,13 @@
         <w:t xml:space="preserve">Meeting Notes for </w:t>
       </w:r>
       <w:r>
-        <w:t>9</w:t>
+        <w:t>10</w:t>
       </w:r>
       <w:r>
         <w:t>/</w:t>
       </w:r>
       <w:r>
-        <w:t>8</w:t>
+        <w:t>13</w:t>
       </w:r>
       <w:r>
         <w:t>/2025</w:t>
@@ -119,7 +119,23 @@
     </w:p>
     <w:p>
       <w:r>
-        <w:t>Looking for speakers for next year. Lots of great ideas recently, but need to become presentations. Would prefer local/regional to non-local. Interested? Know anyone?</w:t>
+        <w:t xml:space="preserve">Looking for speakers for next year. Lots of great ideas </w:t>
+      </w:r>
+      <w:proofErr w:type="gramStart"/>
+      <w:r>
+        <w:t>recently, but</w:t>
+      </w:r>
+      <w:proofErr w:type="gramEnd"/>
+      <w:r>
+        <w:t xml:space="preserve"> need to become presentations. </w:t>
+      </w:r>
+      <w:proofErr w:type="gramStart"/>
+      <w:r>
+        <w:t>Would</w:t>
+      </w:r>
+      <w:proofErr w:type="gramEnd"/>
+      <w:r>
+        <w:t xml:space="preserve"> prefer local/regional to non-local. Interested? Know anyone?</w:t>
       </w:r>
     </w:p>
     <w:p>
@@ -429,10 +445,18 @@
     <w:p>
       <w:r>
         <w:tab/>
-        <w:t xml:space="preserve">Frequent presentations on Wednesdays. Topics coming up include </w:t>
-      </w:r>
-      <w:r>
-        <w:t>, Azure security</w:t>
+        <w:t xml:space="preserve">Frequent presentations on Wednesdays. Topics coming up </w:t>
+      </w:r>
+      <w:proofErr w:type="gramStart"/>
+      <w:r>
+        <w:t xml:space="preserve">include </w:t>
+      </w:r>
+      <w:r>
+        <w:t>,</w:t>
+      </w:r>
+      <w:proofErr w:type="gramEnd"/>
+      <w:r>
+        <w:t xml:space="preserve"> Azure security</w:t>
       </w:r>
       <w:r>
         <w:t xml:space="preserve">, </w:t>
@@ -783,7 +807,15 @@
         <w:t xml:space="preserve">, but </w:t>
       </w:r>
       <w:r>
-        <w:t>does not compete with other platforms and hosts sessions on other tech as well</w:t>
+        <w:t xml:space="preserve">does not compete with other platforms and hosts sessions on </w:t>
+      </w:r>
+      <w:proofErr w:type="gramStart"/>
+      <w:r>
+        <w:t>other</w:t>
+      </w:r>
+      <w:proofErr w:type="gramEnd"/>
+      <w:r>
+        <w:t xml:space="preserve"> tech as well</w:t>
       </w:r>
       <w:r>
         <w:t>:</w:t>
@@ -1052,7 +1084,15 @@
     </w:p>
     <w:p>
       <w:r>
-        <w:t>From Dave Asher @ Wasabi</w:t>
+        <w:t xml:space="preserve">From Dave </w:t>
+      </w:r>
+      <w:proofErr w:type="gramStart"/>
+      <w:r>
+        <w:t>Asher @</w:t>
+      </w:r>
+      <w:proofErr w:type="gramEnd"/>
+      <w:r>
+        <w:t xml:space="preserve"> Wasabi</w:t>
       </w:r>
       <w:r>
         <w:t xml:space="preserve"> (spoke </w:t>
@@ -1841,6 +1881,7 @@
   <w:style w:type="character" w:default="1" w:styleId="DefaultParagraphFont">
     <w:name w:val="Default Paragraph Font"/>
     <w:uiPriority w:val="1"/>
+    <w:semiHidden/>
     <w:unhideWhenUsed/>
   </w:style>
   <w:style w:type="table" w:default="1" w:styleId="TableNormal">

</xml_diff>